<commit_message>
aggiunto sistema di thread e cache per ia_requsts.py e aggiornato tesi.docx
</commit_message>
<xml_diff>
--- a/tesi.docx
+++ b/tesi.docx
@@ -262,14 +262,21 @@
           <w:rFonts w:asciiTheme="majorHAnsi" w:hAnsiTheme="majorHAnsi" w:cstheme="majorHAnsi"/>
           <w:lang w:val="it-IT"/>
         </w:rPr>
-        <w:t xml:space="preserve"> e applicare </w:t>
-      </w:r>
-      <w:r>
-        <w:rPr>
-          <w:rFonts w:asciiTheme="majorHAnsi" w:hAnsiTheme="majorHAnsi" w:cstheme="majorHAnsi"/>
-          <w:lang w:val="it-IT"/>
-        </w:rPr>
-        <w:t>lagoritmo di catalogazione TF-IDF. Per fare ciò prenderemo l’XML dei post</w:t>
+        <w:t xml:space="preserve"> e </w:t>
+      </w:r>
+      <w:r>
+        <w:rPr>
+          <w:rFonts w:asciiTheme="majorHAnsi" w:hAnsiTheme="majorHAnsi" w:cstheme="majorHAnsi"/>
+          <w:lang w:val="it-IT"/>
+        </w:rPr>
+        <w:t xml:space="preserve">catalogare il dataset attraverso varie tecnologie, una di queste è l’algoritmo </w:t>
+      </w:r>
+      <w:r>
+        <w:rPr>
+          <w:rFonts w:asciiTheme="majorHAnsi" w:hAnsiTheme="majorHAnsi" w:cstheme="majorHAnsi"/>
+          <w:lang w:val="it-IT"/>
+        </w:rPr>
+        <w:t>TF-IDF. Per fare ciò prenderemo l’XML dei post</w:t>
       </w:r>
       <w:r>
         <w:rPr>
@@ -571,6 +578,7 @@
           <w:rFonts w:asciiTheme="majorHAnsi" w:hAnsiTheme="majorHAnsi" w:cstheme="majorHAnsi"/>
           <w:lang w:val="it-IT"/>
         </w:rPr>
+        <w:lastRenderedPageBreak/>
         <w:t>M</w:t>
       </w:r>
       <w:r>
@@ -637,15 +645,7 @@
           <w:rFonts w:asciiTheme="majorHAnsi" w:hAnsiTheme="majorHAnsi" w:cstheme="majorHAnsi"/>
           <w:lang w:val="it-IT"/>
         </w:rPr>
-        <w:t xml:space="preserve">, il TfidfVectorizer ignorerà i </w:t>
-      </w:r>
-      <w:r>
-        <w:rPr>
-          <w:rFonts w:asciiTheme="majorHAnsi" w:hAnsiTheme="majorHAnsi" w:cstheme="majorHAnsi"/>
-          <w:lang w:val="it-IT"/>
-        </w:rPr>
-        <w:lastRenderedPageBreak/>
-        <w:t>termini che appaiono in meno di due documenti. Questo aiuta a</w:t>
+        <w:t>, il TfidfVectorizer ignorerà i termini che appaiono in meno di due documenti. Questo aiuta a</w:t>
       </w:r>
       <w:r>
         <w:rPr>
@@ -1158,7 +1158,25 @@
           <w:szCs w:val="24"/>
           <w:lang w:val="it-IT"/>
         </w:rPr>
-        <w:t>Oltre a queste interrogazioni, eseguiamo un'ulteriore verifica chiedendo a ChatGPT se la migliore risposta trovata su StackOverflow è equivalente alla sua risposta. Questo passaggio ci permette di verificare se ChatGPT comprende correttamente la domanda e fornisce una risposta adeguata.</w:t>
+        <w:t>Oltre a queste interrogazioni, eseguiamo un'ulteriore verifica chiedendo a ChatGPT se la migliore risposta trovata su StackOverflow è equivalente alla sua risposta. Questo passaggio ci permette di verificare se ChatGPT comprende correttamente la domanda e fornisce una risposta adeguata</w:t>
+      </w:r>
+      <w:r>
+        <w:rPr>
+          <w:rFonts w:asciiTheme="majorHAnsi" w:hAnsiTheme="majorHAnsi" w:cstheme="majorHAnsi"/>
+          <w:sz w:val="24"/>
+          <w:szCs w:val="24"/>
+          <w:lang w:val="it-IT"/>
+        </w:rPr>
+        <w:t xml:space="preserve"> ma anche di vedere se le risposte di StackOverlfow sono inerenti alle domande</w:t>
+      </w:r>
+      <w:r>
+        <w:rPr>
+          <w:rFonts w:asciiTheme="majorHAnsi" w:hAnsiTheme="majorHAnsi" w:cstheme="majorHAnsi"/>
+          <w:sz w:val="24"/>
+          <w:szCs w:val="24"/>
+          <w:lang w:val="it-IT"/>
+        </w:rPr>
+        <w:t>.</w:t>
       </w:r>
     </w:p>
     <w:p>
@@ -1177,17 +1195,8 @@
           <w:szCs w:val="24"/>
           <w:lang w:val="it-IT"/>
         </w:rPr>
-        <w:t xml:space="preserve">Questi sono i passi eseguiti per tutte le tipologie di catalogazione. In aggiunta, per il file che contiene domande e risposte con del codice, verrà effettuata un'ulteriore richiesta a ChatGPT. Questa richiesta consisterà nel rilevare la presenza di codice nelle domande e risposte e </w:t>
-      </w:r>
-      <w:r>
-        <w:rPr>
-          <w:rFonts w:asciiTheme="majorHAnsi" w:hAnsiTheme="majorHAnsi" w:cstheme="majorHAnsi"/>
-          <w:sz w:val="24"/>
-          <w:szCs w:val="24"/>
-          <w:lang w:val="it-IT"/>
-        </w:rPr>
         <w:lastRenderedPageBreak/>
-        <w:t>verificare se quel codice compila correttamente o, nel caso di frammenti decontestualizzati, se è semanticamente corretto. La risposta a questa interrogazione verrà poi inserita nel file JSON in modo strutturato, per facilitare l'estrazione delle informazioni e consentire una successiva analisi statistica dei risultati.</w:t>
+        <w:t>Questi sono i passi eseguiti per tutte le tipologie di catalogazione. In aggiunta, per il file che contiene domande e risposte con del codice, verrà effettuata un'ulteriore richiesta a ChatGPT. Questa richiesta consisterà nel rilevare la presenza di codice nelle domande e risposte e verificare se quel codice compila correttamente o, nel caso di frammenti decontestualizzati, se è semanticamente corretto. La risposta a questa interrogazione verrà poi inserita nel file JSON in modo strutturato, per facilitare l'estrazione delle informazioni e consentire una successiva analisi statistica dei risultati.</w:t>
       </w:r>
     </w:p>
     <w:p>
@@ -1206,7 +1215,115 @@
           <w:szCs w:val="24"/>
           <w:lang w:val="it-IT"/>
         </w:rPr>
-        <w:t>Al termine dell'esecuzione del programma, riceveremo tutti i file JSON contenenti le risposte di ChatGPT alle domande, insieme ai risultati delle interrogazioni effettuate, come l'equivalenza delle risposte e la presenza di codice, inclusa la verifica della sua compilabilità.</w:t>
+        <w:t xml:space="preserve">Per ottimizzare il codice e migliorare le performance quando si gestiscono un gran numero di post, utilizzo la libreria </w:t>
+      </w:r>
+      <w:r>
+        <w:rPr>
+          <w:rFonts w:asciiTheme="majorHAnsi" w:hAnsiTheme="majorHAnsi" w:cstheme="majorHAnsi"/>
+          <w:sz w:val="24"/>
+          <w:szCs w:val="24"/>
+          <w:lang w:val="it-IT"/>
+        </w:rPr>
+        <w:t>‘</w:t>
+      </w:r>
+      <w:r>
+        <w:rPr>
+          <w:rFonts w:asciiTheme="majorHAnsi" w:hAnsiTheme="majorHAnsi" w:cstheme="majorHAnsi"/>
+          <w:sz w:val="24"/>
+          <w:szCs w:val="24"/>
+          <w:lang w:val="it-IT"/>
+        </w:rPr>
+        <w:t>concurrent.futures</w:t>
+      </w:r>
+      <w:r>
+        <w:rPr>
+          <w:rFonts w:asciiTheme="majorHAnsi" w:hAnsiTheme="majorHAnsi" w:cstheme="majorHAnsi"/>
+          <w:sz w:val="24"/>
+          <w:szCs w:val="24"/>
+          <w:lang w:val="it-IT"/>
+        </w:rPr>
+        <w:t>’</w:t>
+      </w:r>
+      <w:r>
+        <w:rPr>
+          <w:rFonts w:asciiTheme="majorHAnsi" w:hAnsiTheme="majorHAnsi" w:cstheme="majorHAnsi"/>
+          <w:sz w:val="24"/>
+          <w:szCs w:val="24"/>
+          <w:lang w:val="it-IT"/>
+        </w:rPr>
+        <w:t xml:space="preserve"> importando il modulo </w:t>
+      </w:r>
+      <w:r>
+        <w:rPr>
+          <w:rFonts w:asciiTheme="majorHAnsi" w:hAnsiTheme="majorHAnsi" w:cstheme="majorHAnsi"/>
+          <w:sz w:val="24"/>
+          <w:szCs w:val="24"/>
+          <w:lang w:val="it-IT"/>
+        </w:rPr>
+        <w:t>‘</w:t>
+      </w:r>
+      <w:r>
+        <w:rPr>
+          <w:rFonts w:asciiTheme="majorHAnsi" w:hAnsiTheme="majorHAnsi" w:cstheme="majorHAnsi"/>
+          <w:sz w:val="24"/>
+          <w:szCs w:val="24"/>
+          <w:lang w:val="it-IT"/>
+        </w:rPr>
+        <w:t>ThreadPoolExecutor</w:t>
+      </w:r>
+      <w:r>
+        <w:rPr>
+          <w:rFonts w:asciiTheme="majorHAnsi" w:hAnsiTheme="majorHAnsi" w:cstheme="majorHAnsi"/>
+          <w:sz w:val="24"/>
+          <w:szCs w:val="24"/>
+          <w:lang w:val="it-IT"/>
+        </w:rPr>
+        <w:t>’</w:t>
+      </w:r>
+      <w:r>
+        <w:rPr>
+          <w:rFonts w:asciiTheme="majorHAnsi" w:hAnsiTheme="majorHAnsi" w:cstheme="majorHAnsi"/>
+          <w:sz w:val="24"/>
+          <w:szCs w:val="24"/>
+          <w:lang w:val="it-IT"/>
+        </w:rPr>
+        <w:t xml:space="preserve">. Questo mi permette di lanciare più thread simultaneamente, accelerando così il tempo di esecuzione delle richieste. Inoltre, utilizzo la libreria </w:t>
+      </w:r>
+      <w:r>
+        <w:rPr>
+          <w:rFonts w:asciiTheme="majorHAnsi" w:hAnsiTheme="majorHAnsi" w:cstheme="majorHAnsi"/>
+          <w:sz w:val="24"/>
+          <w:szCs w:val="24"/>
+          <w:lang w:val="it-IT"/>
+        </w:rPr>
+        <w:t>‘</w:t>
+      </w:r>
+      <w:r>
+        <w:rPr>
+          <w:rFonts w:asciiTheme="majorHAnsi" w:hAnsiTheme="majorHAnsi" w:cstheme="majorHAnsi"/>
+          <w:sz w:val="24"/>
+          <w:szCs w:val="24"/>
+          <w:lang w:val="it-IT"/>
+        </w:rPr>
+        <w:t>functools</w:t>
+      </w:r>
+      <w:r>
+        <w:rPr>
+          <w:rFonts w:asciiTheme="majorHAnsi" w:hAnsiTheme="majorHAnsi" w:cstheme="majorHAnsi"/>
+          <w:sz w:val="24"/>
+          <w:szCs w:val="24"/>
+          <w:lang w:val="it-IT"/>
+        </w:rPr>
+        <w:t>’</w:t>
+      </w:r>
+      <w:r>
+        <w:rPr>
+          <w:rFonts w:asciiTheme="majorHAnsi" w:hAnsiTheme="majorHAnsi" w:cstheme="majorHAnsi"/>
+          <w:sz w:val="24"/>
+          <w:szCs w:val="24"/>
+          <w:lang w:val="it-IT"/>
+        </w:rPr>
+        <w:t xml:space="preserve"> per implementare una cache che memorizza i risultati delle domande e risposte già analizzate. In questo modo, evito di eseguire nuovamente analisi su dati già trattati e prevenendo richieste duplicate.</w:t>
       </w:r>
     </w:p>
     <w:p>
@@ -1218,11 +1335,48 @@
           <w:lang w:val="it-IT"/>
         </w:rPr>
       </w:pPr>
+      <w:r>
+        <w:rPr>
+          <w:rFonts w:asciiTheme="majorHAnsi" w:hAnsiTheme="majorHAnsi" w:cstheme="majorHAnsi"/>
+          <w:sz w:val="24"/>
+          <w:szCs w:val="24"/>
+          <w:lang w:val="it-IT"/>
+        </w:rPr>
+        <w:t>Al termine dell'esecuzione del programma, riceveremo tutti i file JSON contenenti le risposte di ChatGPT alle domande</w:t>
+      </w:r>
+      <w:r>
+        <w:rPr>
+          <w:rFonts w:asciiTheme="majorHAnsi" w:hAnsiTheme="majorHAnsi" w:cstheme="majorHAnsi"/>
+          <w:sz w:val="24"/>
+          <w:szCs w:val="24"/>
+          <w:lang w:val="it-IT"/>
+        </w:rPr>
+        <w:t xml:space="preserve"> oltre alle migliori risposte si Stack Overflow</w:t>
+      </w:r>
+      <w:r>
+        <w:rPr>
+          <w:rFonts w:asciiTheme="majorHAnsi" w:hAnsiTheme="majorHAnsi" w:cstheme="majorHAnsi"/>
+          <w:sz w:val="24"/>
+          <w:szCs w:val="24"/>
+          <w:lang w:val="it-IT"/>
+        </w:rPr>
+        <w:t>, insieme ai risultati delle interrogazioni effettuate, come l'equivalenza delle risposte e la presenza di codice, inclusa la verifica della sua compilabilità.</w:t>
+      </w:r>
     </w:p>
     <w:p>
       <w:pPr>
         <w:rPr>
           <w:rFonts w:asciiTheme="majorHAnsi" w:hAnsiTheme="majorHAnsi" w:cstheme="majorHAnsi"/>
+          <w:sz w:val="24"/>
+          <w:szCs w:val="24"/>
+          <w:lang w:val="it-IT"/>
+        </w:rPr>
+      </w:pPr>
+    </w:p>
+    <w:p>
+      <w:pPr>
+        <w:rPr>
+          <w:rFonts w:asciiTheme="majorHAnsi" w:hAnsiTheme="majorHAnsi" w:cstheme="majorHAnsi"/>
           <w:b/>
           <w:bCs/>
           <w:sz w:val="24"/>
@@ -1246,6 +1400,63 @@
       <w:pPr>
         <w:rPr>
           <w:rFonts w:asciiTheme="majorHAnsi" w:hAnsiTheme="majorHAnsi" w:cstheme="majorHAnsi"/>
+          <w:sz w:val="24"/>
+          <w:szCs w:val="24"/>
+          <w:lang w:val="it-IT"/>
+        </w:rPr>
+      </w:pPr>
+      <w:r>
+        <w:rPr>
+          <w:rFonts w:asciiTheme="majorHAnsi" w:hAnsiTheme="majorHAnsi" w:cstheme="majorHAnsi"/>
+          <w:sz w:val="24"/>
+          <w:szCs w:val="24"/>
+          <w:lang w:val="it-IT"/>
+        </w:rPr>
+        <w:t>Nella terza fase del progetto, analizzeremo i file JSON ottenuti dal secondo passo per estrarre e ricavare dati leggibili tramite testo e diagrammi. A tal fine, utilizzerò la libreria matplotlib.pyplot, che sarà impiegata per costruire i diagrammi, in particolare un istogramma, una volta letti i JSON e ricavati i dati fondamentali.</w:t>
+      </w:r>
+    </w:p>
+    <w:p>
+      <w:pPr>
+        <w:rPr>
+          <w:rFonts w:asciiTheme="majorHAnsi" w:hAnsiTheme="majorHAnsi" w:cstheme="majorHAnsi"/>
+          <w:sz w:val="24"/>
+          <w:szCs w:val="24"/>
+          <w:lang w:val="it-IT"/>
+        </w:rPr>
+      </w:pPr>
+      <w:r>
+        <w:rPr>
+          <w:rFonts w:asciiTheme="majorHAnsi" w:hAnsiTheme="majorHAnsi" w:cstheme="majorHAnsi"/>
+          <w:sz w:val="24"/>
+          <w:szCs w:val="24"/>
+          <w:lang w:val="it-IT"/>
+        </w:rPr>
+        <w:t>Per le domande che superano o non raggiungono un determinato numero di caratteri limitChar e per quelle che contengono parole chiave specifiche, analizzerò l’equivalenza tra la migliore risposta di Stack Overflow e quella di ChatGPT. Invece, per le domande e risposte contenenti codice, valuterò se il codice presente nelle risposte compila correttamente o meno.</w:t>
+      </w:r>
+    </w:p>
+    <w:p>
+      <w:pPr>
+        <w:rPr>
+          <w:rFonts w:asciiTheme="majorHAnsi" w:hAnsiTheme="majorHAnsi" w:cstheme="majorHAnsi"/>
+          <w:sz w:val="24"/>
+          <w:szCs w:val="24"/>
+          <w:lang w:val="it-IT"/>
+        </w:rPr>
+      </w:pPr>
+      <w:r>
+        <w:rPr>
+          <w:rFonts w:asciiTheme="majorHAnsi" w:hAnsiTheme="majorHAnsi" w:cstheme="majorHAnsi"/>
+          <w:sz w:val="24"/>
+          <w:szCs w:val="24"/>
+          <w:lang w:val="it-IT"/>
+        </w:rPr>
+        <w:t>Per le domande con più o meno caratteri rispetto a limitChar e quelle caratterizzate da specifiche parole chiave, raccoglierò il numero di risposte equivalenti e non equivalenti per valutare le capacità di ChatGPT. Per le domande e risposte contenenti codice, verificherò la presenza di codice nelle risposte di ChatGPT e Stack Overflow, restituendo il numero di risposte di ChatGPT che contengono codice e se questo compila, e farò lo stesso per le risposte di Stack Overflow.</w:t>
+      </w:r>
+    </w:p>
+    <w:p>
+      <w:pPr>
+        <w:rPr>
+          <w:rFonts w:asciiTheme="majorHAnsi" w:hAnsiTheme="majorHAnsi" w:cstheme="majorHAnsi"/>
           <w:b/>
           <w:bCs/>
           <w:sz w:val="24"/>
@@ -1253,6 +1464,15 @@
           <w:lang w:val="it-IT"/>
         </w:rPr>
       </w:pPr>
+      <w:r>
+        <w:rPr>
+          <w:rFonts w:asciiTheme="majorHAnsi" w:hAnsiTheme="majorHAnsi" w:cstheme="majorHAnsi"/>
+          <w:sz w:val="24"/>
+          <w:szCs w:val="24"/>
+          <w:lang w:val="it-IT"/>
+        </w:rPr>
+        <w:t>Inoltre, presenterò gli stessi risultati in formato testuale, tramite una funzione che, prendendo i dati ottenuti, li scriverà in modo chiaro e leggibile.</w:t>
+      </w:r>
     </w:p>
     <w:p>
       <w:pPr>
@@ -1305,6 +1525,7 @@
           <w:szCs w:val="24"/>
           <w:lang w:val="it-IT"/>
         </w:rPr>
+        <w:lastRenderedPageBreak/>
         <w:t>Da un dataset basato su StackOverflow.com dove sono presenti domande su determinati argomenti e le migliori risposte su di esse . Associare ad ogni domanda una parola chiave per la catalogazione degli argomenti, utlizzo l’algoritmo tf-idf.</w:t>
       </w:r>
     </w:p>

</xml_diff>